<commit_message>
Carplay Drivers update 1. (Main List) Some drivers removed from the list. 2. (Main List) Drivers priorities changed. 3. Drivers forms updated.
</commit_message>
<xml_diff>
--- a/material/Carplay SW Architecture Drivers.docx
+++ b/material/Carplay SW Architecture Drivers.docx
@@ -60,12 +60,14 @@
         <w:tblLook w:val="0600"/>
       </w:tblPr>
       <w:tblGrid>
-        <w:gridCol w:w="4680"/>
-        <w:gridCol w:w="4680"/>
+        <w:gridCol w:w="780"/>
+        <w:gridCol w:w="5460"/>
+        <w:gridCol w:w="3120"/>
         <w:tblGridChange w:id="0">
           <w:tblGrid>
-            <w:gridCol w:w="4680"/>
-            <w:gridCol w:w="4680"/>
+            <w:gridCol w:w="780"/>
+            <w:gridCol w:w="5460"/>
+            <w:gridCol w:w="3120"/>
           </w:tblGrid>
         </w:tblGridChange>
       </w:tblGrid>
@@ -103,6 +105,44 @@
             </w:pPr>
             <w:r>
               <w:rPr>
+                <w:rtl w:val="0"/>
+              </w:rPr>
+            </w:r>
+          </w:p>
+        </w:tc>
+        <w:tc>
+          <w:tcPr>
+            <w:shd w:fill="auto" w:val="clear"/>
+            <w:tcMar>
+              <w:top w:w="100.0" w:type="dxa"/>
+              <w:left w:w="100.0" w:type="dxa"/>
+              <w:bottom w:w="100.0" w:type="dxa"/>
+              <w:right w:w="100.0" w:type="dxa"/>
+            </w:tcMar>
+            <w:vAlign w:val="top"/>
+          </w:tcPr>
+          <w:p>
+            <w:pPr>
+              <w:keepNext w:val="0"/>
+              <w:keepLines w:val="0"/>
+              <w:widowControl w:val="0"/>
+              <w:pBdr>
+                <w:top w:space="0" w:sz="0" w:val="nil"/>
+                <w:left w:space="0" w:sz="0" w:val="nil"/>
+                <w:bottom w:space="0" w:sz="0" w:val="nil"/>
+                <w:right w:space="0" w:sz="0" w:val="nil"/>
+                <w:between w:space="0" w:sz="0" w:val="nil"/>
+              </w:pBdr>
+              <w:shd w:fill="auto" w:val="clear"/>
+              <w:spacing w:after="0" w:before="0" w:line="240" w:lineRule="auto"/>
+              <w:ind w:left="0" w:right="0" w:firstLine="0"/>
+              <w:jc w:val="center"/>
+              <w:rPr>
+                <w:b w:val="1"/>
+              </w:rPr>
+            </w:pPr>
+            <w:r>
+              <w:rPr>
                 <w:b w:val="1"/>
                 <w:rtl w:val="0"/>
               </w:rPr>
@@ -185,6 +225,43 @@
               <w:rPr>
                 <w:rtl w:val="0"/>
               </w:rPr>
+              <w:t xml:space="preserve">1.</w:t>
+            </w:r>
+          </w:p>
+        </w:tc>
+        <w:tc>
+          <w:tcPr>
+            <w:shd w:fill="auto" w:val="clear"/>
+            <w:tcMar>
+              <w:top w:w="100.0" w:type="dxa"/>
+              <w:left w:w="100.0" w:type="dxa"/>
+              <w:bottom w:w="100.0" w:type="dxa"/>
+              <w:right w:w="100.0" w:type="dxa"/>
+            </w:tcMar>
+            <w:vAlign w:val="top"/>
+          </w:tcPr>
+          <w:p>
+            <w:pPr>
+              <w:keepNext w:val="0"/>
+              <w:keepLines w:val="0"/>
+              <w:widowControl w:val="0"/>
+              <w:pBdr>
+                <w:top w:space="0" w:sz="0" w:val="nil"/>
+                <w:left w:space="0" w:sz="0" w:val="nil"/>
+                <w:bottom w:space="0" w:sz="0" w:val="nil"/>
+                <w:right w:space="0" w:sz="0" w:val="nil"/>
+                <w:between w:space="0" w:sz="0" w:val="nil"/>
+              </w:pBdr>
+              <w:shd w:fill="auto" w:val="clear"/>
+              <w:spacing w:after="0" w:before="0" w:line="240" w:lineRule="auto"/>
+              <w:ind w:left="0" w:right="0" w:firstLine="0"/>
+              <w:jc w:val="left"/>
+              <w:rPr/>
+            </w:pPr>
+            <w:r>
+              <w:rPr>
+                <w:rtl w:val="0"/>
+              </w:rPr>
               <w:t xml:space="preserve">Restricted Internet Connectivity (3.1 - L4).</w:t>
             </w:r>
           </w:p>
@@ -222,7 +299,7 @@
               <w:rPr>
                 <w:rtl w:val="0"/>
               </w:rPr>
-              <w:t xml:space="preserve">Medium</w:t>
+              <w:t xml:space="preserve">High</w:t>
             </w:r>
           </w:p>
         </w:tc>
@@ -261,7 +338,7 @@
               <w:rPr>
                 <w:rtl w:val="0"/>
               </w:rPr>
-              <w:t xml:space="preserve">All Data is synced with JD DB (FR 7)</w:t>
+              <w:t xml:space="preserve">2.</w:t>
             </w:r>
           </w:p>
         </w:tc>
@@ -298,7 +375,44 @@
               <w:rPr>
                 <w:rtl w:val="0"/>
               </w:rPr>
-              <w:t xml:space="preserve">Medium</w:t>
+              <w:t xml:space="preserve">All Data is synced with JD DB (FR 7) (correctness and availability)</w:t>
+            </w:r>
+          </w:p>
+        </w:tc>
+        <w:tc>
+          <w:tcPr>
+            <w:shd w:fill="auto" w:val="clear"/>
+            <w:tcMar>
+              <w:top w:w="100.0" w:type="dxa"/>
+              <w:left w:w="100.0" w:type="dxa"/>
+              <w:bottom w:w="100.0" w:type="dxa"/>
+              <w:right w:w="100.0" w:type="dxa"/>
+            </w:tcMar>
+            <w:vAlign w:val="top"/>
+          </w:tcPr>
+          <w:p>
+            <w:pPr>
+              <w:keepNext w:val="0"/>
+              <w:keepLines w:val="0"/>
+              <w:widowControl w:val="0"/>
+              <w:pBdr>
+                <w:top w:space="0" w:sz="0" w:val="nil"/>
+                <w:left w:space="0" w:sz="0" w:val="nil"/>
+                <w:bottom w:space="0" w:sz="0" w:val="nil"/>
+                <w:right w:space="0" w:sz="0" w:val="nil"/>
+                <w:between w:space="0" w:sz="0" w:val="nil"/>
+              </w:pBdr>
+              <w:shd w:fill="auto" w:val="clear"/>
+              <w:spacing w:after="0" w:before="0" w:line="240" w:lineRule="auto"/>
+              <w:ind w:left="0" w:right="0" w:firstLine="0"/>
+              <w:jc w:val="left"/>
+              <w:rPr/>
+            </w:pPr>
+            <w:r>
+              <w:rPr>
+                <w:rtl w:val="0"/>
+              </w:rPr>
+              <w:t xml:space="preserve">High</w:t>
             </w:r>
           </w:p>
         </w:tc>
@@ -337,7 +451,44 @@
               <w:rPr>
                 <w:rtl w:val="0"/>
               </w:rPr>
-              <w:t xml:space="preserve">All Data is Geotagged (FR 8)</w:t>
+              <w:t xml:space="preserve">3.</w:t>
+            </w:r>
+          </w:p>
+        </w:tc>
+        <w:tc>
+          <w:tcPr>
+            <w:shd w:fill="auto" w:val="clear"/>
+            <w:tcMar>
+              <w:top w:w="100.0" w:type="dxa"/>
+              <w:left w:w="100.0" w:type="dxa"/>
+              <w:bottom w:w="100.0" w:type="dxa"/>
+              <w:right w:w="100.0" w:type="dxa"/>
+            </w:tcMar>
+            <w:vAlign w:val="top"/>
+          </w:tcPr>
+          <w:p>
+            <w:pPr>
+              <w:keepNext w:val="0"/>
+              <w:keepLines w:val="0"/>
+              <w:widowControl w:val="0"/>
+              <w:pBdr>
+                <w:top w:space="0" w:sz="0" w:val="nil"/>
+                <w:left w:space="0" w:sz="0" w:val="nil"/>
+                <w:bottom w:space="0" w:sz="0" w:val="nil"/>
+                <w:right w:space="0" w:sz="0" w:val="nil"/>
+                <w:between w:space="0" w:sz="0" w:val="nil"/>
+              </w:pBdr>
+              <w:shd w:fill="auto" w:val="clear"/>
+              <w:spacing w:after="0" w:before="0" w:line="240" w:lineRule="auto"/>
+              <w:ind w:left="0" w:right="0" w:firstLine="0"/>
+              <w:jc w:val="left"/>
+              <w:rPr/>
+            </w:pPr>
+            <w:r>
+              <w:rPr>
+                <w:rtl w:val="0"/>
+              </w:rPr>
+              <w:t xml:space="preserve">All Data is Geotagged (FR 8) (Completeness)</w:t>
             </w:r>
           </w:p>
         </w:tc>
@@ -413,7 +564,7 @@
               <w:rPr>
                 <w:rtl w:val="0"/>
               </w:rPr>
-              <w:t xml:space="preserve">Consider limited data transmission</w:t>
+              <w:t xml:space="preserve">4.</w:t>
             </w:r>
           </w:p>
         </w:tc>
@@ -450,7 +601,44 @@
               <w:rPr>
                 <w:rtl w:val="0"/>
               </w:rPr>
-              <w:t xml:space="preserve">Low or Medium</w:t>
+              <w:t xml:space="preserve">Consider limited data transmission (Resource utilization)</w:t>
+            </w:r>
+          </w:p>
+        </w:tc>
+        <w:tc>
+          <w:tcPr>
+            <w:shd w:fill="auto" w:val="clear"/>
+            <w:tcMar>
+              <w:top w:w="100.0" w:type="dxa"/>
+              <w:left w:w="100.0" w:type="dxa"/>
+              <w:bottom w:w="100.0" w:type="dxa"/>
+              <w:right w:w="100.0" w:type="dxa"/>
+            </w:tcMar>
+            <w:vAlign w:val="top"/>
+          </w:tcPr>
+          <w:p>
+            <w:pPr>
+              <w:keepNext w:val="0"/>
+              <w:keepLines w:val="0"/>
+              <w:widowControl w:val="0"/>
+              <w:pBdr>
+                <w:top w:space="0" w:sz="0" w:val="nil"/>
+                <w:left w:space="0" w:sz="0" w:val="nil"/>
+                <w:bottom w:space="0" w:sz="0" w:val="nil"/>
+                <w:right w:space="0" w:sz="0" w:val="nil"/>
+                <w:between w:space="0" w:sz="0" w:val="nil"/>
+              </w:pBdr>
+              <w:shd w:fill="auto" w:val="clear"/>
+              <w:spacing w:after="0" w:before="0" w:line="240" w:lineRule="auto"/>
+              <w:ind w:left="0" w:right="0" w:firstLine="0"/>
+              <w:jc w:val="left"/>
+              <w:rPr/>
+            </w:pPr>
+            <w:r>
+              <w:rPr>
+                <w:rtl w:val="0"/>
+              </w:rPr>
+              <w:t xml:space="preserve">High</w:t>
             </w:r>
           </w:p>
         </w:tc>
@@ -489,6 +677,43 @@
               <w:rPr>
                 <w:rtl w:val="0"/>
               </w:rPr>
+              <w:t xml:space="preserve">5.</w:t>
+            </w:r>
+          </w:p>
+        </w:tc>
+        <w:tc>
+          <w:tcPr>
+            <w:shd w:fill="auto" w:val="clear"/>
+            <w:tcMar>
+              <w:top w:w="100.0" w:type="dxa"/>
+              <w:left w:w="100.0" w:type="dxa"/>
+              <w:bottom w:w="100.0" w:type="dxa"/>
+              <w:right w:w="100.0" w:type="dxa"/>
+            </w:tcMar>
+            <w:vAlign w:val="top"/>
+          </w:tcPr>
+          <w:p>
+            <w:pPr>
+              <w:keepNext w:val="0"/>
+              <w:keepLines w:val="0"/>
+              <w:widowControl w:val="0"/>
+              <w:pBdr>
+                <w:top w:space="0" w:sz="0" w:val="nil"/>
+                <w:left w:space="0" w:sz="0" w:val="nil"/>
+                <w:bottom w:space="0" w:sz="0" w:val="nil"/>
+                <w:right w:space="0" w:sz="0" w:val="nil"/>
+                <w:between w:space="0" w:sz="0" w:val="nil"/>
+              </w:pBdr>
+              <w:shd w:fill="auto" w:val="clear"/>
+              <w:spacing w:after="0" w:before="0" w:line="240" w:lineRule="auto"/>
+              <w:ind w:left="0" w:right="0" w:firstLine="0"/>
+              <w:jc w:val="left"/>
+              <w:rPr/>
+            </w:pPr>
+            <w:r>
+              <w:rPr>
+                <w:rtl w:val="0"/>
+              </w:rPr>
               <w:t xml:space="preserve">Product must be maintainable by JD developers</w:t>
             </w:r>
           </w:p>
@@ -526,7 +751,7 @@
               <w:rPr>
                 <w:rtl w:val="0"/>
               </w:rPr>
-              <w:t xml:space="preserve">High</w:t>
+              <w:t xml:space="preserve">Low</w:t>
             </w:r>
           </w:p>
         </w:tc>
@@ -565,7 +790,7 @@
               <w:rPr>
                 <w:rtl w:val="0"/>
               </w:rPr>
-              <w:t xml:space="preserve">Features propagated to CarPlay</w:t>
+              <w:t xml:space="preserve">6.</w:t>
             </w:r>
           </w:p>
         </w:tc>
@@ -602,7 +827,44 @@
               <w:rPr>
                 <w:rtl w:val="0"/>
               </w:rPr>
-              <w:t xml:space="preserve">Low</w:t>
+              <w:t xml:space="preserve">Features propagated to CarPlay (Accessibility)</w:t>
+            </w:r>
+          </w:p>
+        </w:tc>
+        <w:tc>
+          <w:tcPr>
+            <w:shd w:fill="auto" w:val="clear"/>
+            <w:tcMar>
+              <w:top w:w="100.0" w:type="dxa"/>
+              <w:left w:w="100.0" w:type="dxa"/>
+              <w:bottom w:w="100.0" w:type="dxa"/>
+              <w:right w:w="100.0" w:type="dxa"/>
+            </w:tcMar>
+            <w:vAlign w:val="top"/>
+          </w:tcPr>
+          <w:p>
+            <w:pPr>
+              <w:keepNext w:val="0"/>
+              <w:keepLines w:val="0"/>
+              <w:widowControl w:val="0"/>
+              <w:pBdr>
+                <w:top w:space="0" w:sz="0" w:val="nil"/>
+                <w:left w:space="0" w:sz="0" w:val="nil"/>
+                <w:bottom w:space="0" w:sz="0" w:val="nil"/>
+                <w:right w:space="0" w:sz="0" w:val="nil"/>
+                <w:between w:space="0" w:sz="0" w:val="nil"/>
+              </w:pBdr>
+              <w:shd w:fill="auto" w:val="clear"/>
+              <w:spacing w:after="0" w:before="0" w:line="240" w:lineRule="auto"/>
+              <w:ind w:left="0" w:right="0" w:firstLine="0"/>
+              <w:jc w:val="left"/>
+              <w:rPr/>
+            </w:pPr>
+            <w:r>
+              <w:rPr>
+                <w:rtl w:val="0"/>
+              </w:rPr>
+              <w:t xml:space="preserve">High</w:t>
             </w:r>
           </w:p>
         </w:tc>
@@ -635,10 +897,53 @@
               <w:spacing w:after="0" w:before="0" w:line="240" w:lineRule="auto"/>
               <w:ind w:left="0" w:right="0" w:firstLine="0"/>
               <w:jc w:val="left"/>
-              <w:rPr/>
-            </w:pPr>
-            <w:r>
-              <w:rPr>
+              <w:rPr>
+                <w:strike w:val="1"/>
+              </w:rPr>
+            </w:pPr>
+            <w:r>
+              <w:rPr>
+                <w:strike w:val="1"/>
+                <w:rtl w:val="0"/>
+              </w:rPr>
+              <w:t xml:space="preserve">7.</w:t>
+            </w:r>
+          </w:p>
+        </w:tc>
+        <w:tc>
+          <w:tcPr>
+            <w:shd w:fill="auto" w:val="clear"/>
+            <w:tcMar>
+              <w:top w:w="100.0" w:type="dxa"/>
+              <w:left w:w="100.0" w:type="dxa"/>
+              <w:bottom w:w="100.0" w:type="dxa"/>
+              <w:right w:w="100.0" w:type="dxa"/>
+            </w:tcMar>
+            <w:vAlign w:val="top"/>
+          </w:tcPr>
+          <w:p>
+            <w:pPr>
+              <w:keepNext w:val="0"/>
+              <w:keepLines w:val="0"/>
+              <w:widowControl w:val="0"/>
+              <w:pBdr>
+                <w:top w:space="0" w:sz="0" w:val="nil"/>
+                <w:left w:space="0" w:sz="0" w:val="nil"/>
+                <w:bottom w:space="0" w:sz="0" w:val="nil"/>
+                <w:right w:space="0" w:sz="0" w:val="nil"/>
+                <w:between w:space="0" w:sz="0" w:val="nil"/>
+              </w:pBdr>
+              <w:shd w:fill="auto" w:val="clear"/>
+              <w:spacing w:after="0" w:before="0" w:line="240" w:lineRule="auto"/>
+              <w:ind w:left="0" w:right="0" w:firstLine="0"/>
+              <w:jc w:val="left"/>
+              <w:rPr>
+                <w:strike w:val="1"/>
+              </w:rPr>
+            </w:pPr>
+            <w:r>
+              <w:rPr>
+                <w:strike w:val="1"/>
                 <w:rtl w:val="0"/>
               </w:rPr>
               <w:t xml:space="preserve">Getting notification about reminders/notes</w:t>
@@ -665,11 +970,12 @@
               <w:ind w:left="720" w:right="0" w:hanging="360"/>
               <w:jc w:val="left"/>
               <w:rPr>
-                <w:u w:val="none"/>
-              </w:rPr>
-            </w:pPr>
-            <w:r>
-              <w:rPr>
+                <w:strike w:val="1"/>
+              </w:rPr>
+            </w:pPr>
+            <w:r>
+              <w:rPr>
+                <w:strike w:val="1"/>
                 <w:rtl w:val="0"/>
               </w:rPr>
               <w:t xml:space="preserve">Phone</w:t>
@@ -696,11 +1002,12 @@
               <w:ind w:left="720" w:right="0" w:hanging="360"/>
               <w:jc w:val="left"/>
               <w:rPr>
-                <w:u w:val="none"/>
-              </w:rPr>
-            </w:pPr>
-            <w:r>
-              <w:rPr>
+                <w:strike w:val="1"/>
+              </w:rPr>
+            </w:pPr>
+            <w:r>
+              <w:rPr>
+                <w:strike w:val="1"/>
                 <w:rtl w:val="0"/>
               </w:rPr>
               <w:t xml:space="preserve">Car</w:t>
@@ -727,11 +1034,12 @@
               <w:ind w:left="720" w:right="0" w:hanging="360"/>
               <w:jc w:val="left"/>
               <w:rPr>
-                <w:u w:val="none"/>
-              </w:rPr>
-            </w:pPr>
-            <w:r>
-              <w:rPr>
+                <w:strike w:val="1"/>
+              </w:rPr>
+            </w:pPr>
+            <w:r>
+              <w:rPr>
+                <w:strike w:val="1"/>
                 <w:rtl w:val="0"/>
               </w:rPr>
               <w:t xml:space="preserve">Machines</w:t>
@@ -765,34 +1073,39 @@
               <w:spacing w:after="0" w:before="0" w:line="240" w:lineRule="auto"/>
               <w:ind w:left="0" w:right="0" w:firstLine="0"/>
               <w:jc w:val="left"/>
-              <w:rPr/>
-            </w:pPr>
-            <w:r>
-              <w:rPr>
-                <w:rtl w:val="0"/>
-              </w:rPr>
-            </w:r>
-          </w:p>
-          <w:p>
-            <w:pPr>
-              <w:keepNext w:val="0"/>
-              <w:keepLines w:val="0"/>
-              <w:widowControl w:val="0"/>
-              <w:pBdr>
-                <w:top w:space="0" w:sz="0" w:val="nil"/>
-                <w:left w:space="0" w:sz="0" w:val="nil"/>
-                <w:bottom w:space="0" w:sz="0" w:val="nil"/>
-                <w:right w:space="0" w:sz="0" w:val="nil"/>
-                <w:between w:space="0" w:sz="0" w:val="nil"/>
-              </w:pBdr>
-              <w:shd w:fill="auto" w:val="clear"/>
-              <w:spacing w:after="0" w:before="0" w:line="240" w:lineRule="auto"/>
-              <w:ind w:left="0" w:right="0" w:firstLine="0"/>
-              <w:jc w:val="left"/>
-              <w:rPr/>
-            </w:pPr>
-            <w:r>
-              <w:rPr>
+              <w:rPr>
+                <w:strike w:val="1"/>
+              </w:rPr>
+            </w:pPr>
+            <w:r>
+              <w:rPr>
+                <w:rtl w:val="0"/>
+              </w:rPr>
+            </w:r>
+          </w:p>
+          <w:p>
+            <w:pPr>
+              <w:keepNext w:val="0"/>
+              <w:keepLines w:val="0"/>
+              <w:widowControl w:val="0"/>
+              <w:pBdr>
+                <w:top w:space="0" w:sz="0" w:val="nil"/>
+                <w:left w:space="0" w:sz="0" w:val="nil"/>
+                <w:bottom w:space="0" w:sz="0" w:val="nil"/>
+                <w:right w:space="0" w:sz="0" w:val="nil"/>
+                <w:between w:space="0" w:sz="0" w:val="nil"/>
+              </w:pBdr>
+              <w:shd w:fill="auto" w:val="clear"/>
+              <w:spacing w:after="0" w:before="0" w:line="240" w:lineRule="auto"/>
+              <w:ind w:left="0" w:right="0" w:firstLine="0"/>
+              <w:jc w:val="left"/>
+              <w:rPr>
+                <w:strike w:val="1"/>
+              </w:rPr>
+            </w:pPr>
+            <w:r>
+              <w:rPr>
+                <w:strike w:val="1"/>
                 <w:rtl w:val="0"/>
               </w:rPr>
               <w:t xml:space="preserve">Low</w:t>
@@ -814,10 +1127,13 @@
               <w:spacing w:after="0" w:before="0" w:line="240" w:lineRule="auto"/>
               <w:ind w:left="0" w:right="0" w:firstLine="0"/>
               <w:jc w:val="left"/>
-              <w:rPr/>
-            </w:pPr>
-            <w:r>
-              <w:rPr>
+              <w:rPr>
+                <w:strike w:val="1"/>
+              </w:rPr>
+            </w:pPr>
+            <w:r>
+              <w:rPr>
+                <w:strike w:val="1"/>
                 <w:rtl w:val="0"/>
               </w:rPr>
               <w:t xml:space="preserve">Medium</w:t>
@@ -839,10 +1155,13 @@
               <w:spacing w:after="0" w:before="0" w:line="240" w:lineRule="auto"/>
               <w:ind w:left="0" w:right="0" w:firstLine="0"/>
               <w:jc w:val="left"/>
-              <w:rPr/>
-            </w:pPr>
-            <w:r>
-              <w:rPr>
+              <w:rPr>
+                <w:strike w:val="1"/>
+              </w:rPr>
+            </w:pPr>
+            <w:r>
+              <w:rPr>
+                <w:strike w:val="1"/>
                 <w:rtl w:val="0"/>
               </w:rPr>
               <w:t xml:space="preserve">Low</w:t>
@@ -878,10 +1197,53 @@
               <w:spacing w:after="0" w:before="0" w:line="240" w:lineRule="auto"/>
               <w:ind w:left="0" w:right="0" w:firstLine="0"/>
               <w:jc w:val="left"/>
-              <w:rPr/>
-            </w:pPr>
-            <w:r>
-              <w:rPr>
+              <w:rPr>
+                <w:strike w:val="1"/>
+              </w:rPr>
+            </w:pPr>
+            <w:r>
+              <w:rPr>
+                <w:strike w:val="1"/>
+                <w:rtl w:val="0"/>
+              </w:rPr>
+              <w:t xml:space="preserve">8.</w:t>
+            </w:r>
+          </w:p>
+        </w:tc>
+        <w:tc>
+          <w:tcPr>
+            <w:shd w:fill="auto" w:val="clear"/>
+            <w:tcMar>
+              <w:top w:w="100.0" w:type="dxa"/>
+              <w:left w:w="100.0" w:type="dxa"/>
+              <w:bottom w:w="100.0" w:type="dxa"/>
+              <w:right w:w="100.0" w:type="dxa"/>
+            </w:tcMar>
+            <w:vAlign w:val="top"/>
+          </w:tcPr>
+          <w:p>
+            <w:pPr>
+              <w:keepNext w:val="0"/>
+              <w:keepLines w:val="0"/>
+              <w:widowControl w:val="0"/>
+              <w:pBdr>
+                <w:top w:space="0" w:sz="0" w:val="nil"/>
+                <w:left w:space="0" w:sz="0" w:val="nil"/>
+                <w:bottom w:space="0" w:sz="0" w:val="nil"/>
+                <w:right w:space="0" w:sz="0" w:val="nil"/>
+                <w:between w:space="0" w:sz="0" w:val="nil"/>
+              </w:pBdr>
+              <w:shd w:fill="auto" w:val="clear"/>
+              <w:spacing w:after="0" w:before="0" w:line="240" w:lineRule="auto"/>
+              <w:ind w:left="0" w:right="0" w:firstLine="0"/>
+              <w:jc w:val="left"/>
+              <w:rPr>
+                <w:strike w:val="1"/>
+              </w:rPr>
+            </w:pPr>
+            <w:r>
+              <w:rPr>
+                <w:strike w:val="1"/>
                 <w:rtl w:val="0"/>
               </w:rPr>
               <w:t xml:space="preserve">Voice commands infrastructure</w:t>
@@ -917,11 +1279,13 @@
               <w:jc w:val="left"/>
               <w:rPr>
                 <w:b w:val="1"/>
+                <w:strike w:val="1"/>
               </w:rPr>
             </w:pPr>
             <w:r>
               <w:rPr>
                 <w:b w:val="1"/>
+                <w:strike w:val="1"/>
                 <w:rtl w:val="0"/>
               </w:rPr>
               <w:t xml:space="preserve">Highest</w:t>
@@ -963,7 +1327,7 @@
               <w:rPr>
                 <w:rtl w:val="0"/>
               </w:rPr>
-              <w:t xml:space="preserve">Nearby Fields Identification</w:t>
+              <w:t xml:space="preserve">9.</w:t>
             </w:r>
           </w:p>
         </w:tc>
@@ -1000,7 +1364,44 @@
               <w:rPr>
                 <w:rtl w:val="0"/>
               </w:rPr>
-              <w:t xml:space="preserve">High</w:t>
+              <w:t xml:space="preserve">?? Nearby Fields Identification (??Functional Correctness)</w:t>
+            </w:r>
+          </w:p>
+        </w:tc>
+        <w:tc>
+          <w:tcPr>
+            <w:shd w:fill="auto" w:val="clear"/>
+            <w:tcMar>
+              <w:top w:w="100.0" w:type="dxa"/>
+              <w:left w:w="100.0" w:type="dxa"/>
+              <w:bottom w:w="100.0" w:type="dxa"/>
+              <w:right w:w="100.0" w:type="dxa"/>
+            </w:tcMar>
+            <w:vAlign w:val="top"/>
+          </w:tcPr>
+          <w:p>
+            <w:pPr>
+              <w:keepNext w:val="0"/>
+              <w:keepLines w:val="0"/>
+              <w:widowControl w:val="0"/>
+              <w:pBdr>
+                <w:top w:space="0" w:sz="0" w:val="nil"/>
+                <w:left w:space="0" w:sz="0" w:val="nil"/>
+                <w:bottom w:space="0" w:sz="0" w:val="nil"/>
+                <w:right w:space="0" w:sz="0" w:val="nil"/>
+                <w:between w:space="0" w:sz="0" w:val="nil"/>
+              </w:pBdr>
+              <w:shd w:fill="auto" w:val="clear"/>
+              <w:spacing w:after="0" w:before="0" w:line="240" w:lineRule="auto"/>
+              <w:ind w:left="0" w:right="0" w:firstLine="0"/>
+              <w:jc w:val="left"/>
+              <w:rPr/>
+            </w:pPr>
+            <w:r>
+              <w:rPr>
+                <w:rtl w:val="0"/>
+              </w:rPr>
+              <w:t xml:space="preserve">??High</w:t>
             </w:r>
           </w:p>
         </w:tc>
@@ -1009,6 +1410,46 @@
         <w:trPr>
           <w:trHeight w:val="200" w:hRule="atLeast"/>
         </w:trPr>
+        <w:tc>
+          <w:tcPr>
+            <w:shd w:fill="auto" w:val="clear"/>
+            <w:tcMar>
+              <w:top w:w="100.0" w:type="dxa"/>
+              <w:left w:w="100.0" w:type="dxa"/>
+              <w:bottom w:w="100.0" w:type="dxa"/>
+              <w:right w:w="100.0" w:type="dxa"/>
+            </w:tcMar>
+            <w:vAlign w:val="top"/>
+          </w:tcPr>
+          <w:p>
+            <w:pPr>
+              <w:keepNext w:val="0"/>
+              <w:keepLines w:val="0"/>
+              <w:widowControl w:val="0"/>
+              <w:pBdr>
+                <w:top w:space="0" w:sz="0" w:val="nil"/>
+                <w:left w:space="0" w:sz="0" w:val="nil"/>
+                <w:bottom w:space="0" w:sz="0" w:val="nil"/>
+                <w:right w:space="0" w:sz="0" w:val="nil"/>
+                <w:between w:space="0" w:sz="0" w:val="nil"/>
+              </w:pBdr>
+              <w:shd w:fill="auto" w:val="clear"/>
+              <w:spacing w:after="0" w:before="0" w:line="240" w:lineRule="auto"/>
+              <w:ind w:left="0" w:right="0" w:firstLine="0"/>
+              <w:jc w:val="left"/>
+              <w:rPr>
+                <w:highlight w:val="red"/>
+              </w:rPr>
+            </w:pPr>
+            <w:r>
+              <w:rPr>
+                <w:highlight w:val="red"/>
+                <w:rtl w:val="0"/>
+              </w:rPr>
+              <w:t xml:space="preserve">10.</w:t>
+            </w:r>
+          </w:p>
+        </w:tc>
         <w:tc>
           <w:tcPr>
             <w:shd w:fill="auto" w:val="clear"/>

</xml_diff>